<commit_message>
Finished metadata documentation essay. Included code snippets with diagrams illustrating certain aspects of them.
</commit_message>
<xml_diff>
--- a/Metadata Documentation.docx
+++ b/Metadata Documentation.docx
@@ -28,7 +28,25 @@
         <w:rPr>
           <w:rFonts w:ascii="Times New Roman" w:hAnsi="Times New Roman" w:cs="Times New Roman"/>
         </w:rPr>
-        <w:t xml:space="preserve">Metadata Extraction Process </w:t>
+        <w:t xml:space="preserve">Metadata </w:t>
+      </w:r>
+      <w:r>
+        <w:rPr>
+          <w:rFonts w:ascii="Times New Roman" w:hAnsi="Times New Roman" w:cs="Times New Roman"/>
+        </w:rPr>
+        <w:t>Repository</w:t>
+      </w:r>
+      <w:r>
+        <w:rPr>
+          <w:rFonts w:ascii="Times New Roman" w:hAnsi="Times New Roman" w:cs="Times New Roman"/>
+        </w:rPr>
+        <w:t xml:space="preserve"> </w:t>
+      </w:r>
+      <w:r>
+        <w:rPr>
+          <w:rFonts w:ascii="Times New Roman" w:hAnsi="Times New Roman" w:cs="Times New Roman"/>
+        </w:rPr>
+        <w:t>Summer 2021 Process Outline</w:t>
       </w:r>
     </w:p>
     <w:p>
@@ -397,6 +415,7 @@
       <w:r>
         <w:rPr>
           <w:rFonts w:ascii="Times New Roman" w:hAnsi="Times New Roman" w:cs="Times New Roman"/>
+          <w:noProof/>
         </w:rPr>
         <w:drawing>
           <wp:inline distT="0" distB="0" distL="0" distR="0" wp14:anchorId="1D090349" wp14:editId="7DCFDB5C">
@@ -447,7 +466,19 @@
         <w:rPr>
           <w:rFonts w:ascii="Times New Roman" w:hAnsi="Times New Roman" w:cs="Times New Roman"/>
         </w:rPr>
-        <w:t xml:space="preserve">Throughout this code, I called my </w:t>
+        <w:t xml:space="preserve">Throughout this </w:t>
+      </w:r>
+      <w:r>
+        <w:rPr>
+          <w:rFonts w:ascii="Times New Roman" w:hAnsi="Times New Roman" w:cs="Times New Roman"/>
+        </w:rPr>
+        <w:t>code snippet</w:t>
+      </w:r>
+      <w:r>
+        <w:rPr>
+          <w:rFonts w:ascii="Times New Roman" w:hAnsi="Times New Roman" w:cs="Times New Roman"/>
+        </w:rPr>
+        <w:t xml:space="preserve">, I called my </w:t>
       </w:r>
       <w:proofErr w:type="spellStart"/>
       <w:r>
@@ -507,14 +538,12 @@
         </w:rPr>
         <w:t xml:space="preserve"> and one would need to match the </w:t>
       </w:r>
-      <w:proofErr w:type="spellStart"/>
-      <w:r>
-        <w:rPr>
-          <w:rFonts w:ascii="Times New Roman" w:hAnsi="Times New Roman" w:cs="Times New Roman"/>
-        </w:rPr>
-        <w:t>indicies</w:t>
-      </w:r>
-      <w:proofErr w:type="spellEnd"/>
+      <w:r>
+        <w:rPr>
+          <w:rFonts w:ascii="Times New Roman" w:hAnsi="Times New Roman" w:cs="Times New Roman"/>
+        </w:rPr>
+        <w:t>indices</w:t>
+      </w:r>
       <w:r>
         <w:rPr>
           <w:rFonts w:ascii="Times New Roman" w:hAnsi="Times New Roman" w:cs="Times New Roman"/>
@@ -532,6 +561,7 @@
       <w:r>
         <w:rPr>
           <w:rFonts w:ascii="Times New Roman" w:hAnsi="Times New Roman" w:cs="Times New Roman"/>
+          <w:noProof/>
         </w:rPr>
         <w:lastRenderedPageBreak/>
         <w:drawing>
@@ -574,6 +604,7 @@
     <w:p>
       <w:pPr>
         <w:spacing w:line="480" w:lineRule="auto"/>
+        <w:ind w:firstLine="720"/>
         <w:rPr>
           <w:rFonts w:ascii="Times New Roman" w:hAnsi="Times New Roman" w:cs="Times New Roman"/>
         </w:rPr>
@@ -582,7 +613,425 @@
         <w:rPr>
           <w:rFonts w:ascii="Times New Roman" w:hAnsi="Times New Roman" w:cs="Times New Roman"/>
         </w:rPr>
-        <w:tab/>
+        <w:t>To obtain the summary statistics for the files, including file size and total number of downloads, observations, etc. I parsed the numbers from the string that I stored the individual values and computed the sum.</w:t>
+      </w:r>
+    </w:p>
+    <w:p>
+      <w:pPr>
+        <w:spacing w:line="480" w:lineRule="auto"/>
+        <w:ind w:firstLine="720"/>
+        <w:rPr>
+          <w:noProof/>
+        </w:rPr>
+      </w:pPr>
+      <w:r>
+        <w:rPr>
+          <w:noProof/>
+        </w:rPr>
+        <mc:AlternateContent>
+          <mc:Choice Requires="wps">
+            <w:drawing>
+              <wp:anchor distT="0" distB="0" distL="114300" distR="114300" simplePos="0" relativeHeight="251663360" behindDoc="0" locked="0" layoutInCell="1" allowOverlap="1" wp14:anchorId="27150502" wp14:editId="53265A82">
+                <wp:simplePos x="0" y="0"/>
+                <wp:positionH relativeFrom="column">
+                  <wp:posOffset>4986566</wp:posOffset>
+                </wp:positionH>
+                <wp:positionV relativeFrom="paragraph">
+                  <wp:posOffset>3255734</wp:posOffset>
+                </wp:positionV>
+                <wp:extent cx="1871331" cy="635"/>
+                <wp:effectExtent l="0" t="0" r="0" b="0"/>
+                <wp:wrapNone/>
+                <wp:docPr id="7" name="Text Box 7"/>
+                <wp:cNvGraphicFramePr/>
+                <a:graphic xmlns:a="http://schemas.openxmlformats.org/drawingml/2006/main">
+                  <a:graphicData uri="http://schemas.microsoft.com/office/word/2010/wordprocessingShape">
+                    <wps:wsp>
+                      <wps:cNvSpPr txBox="1"/>
+                      <wps:spPr>
+                        <a:xfrm>
+                          <a:off x="0" y="0"/>
+                          <a:ext cx="1871331" cy="635"/>
+                        </a:xfrm>
+                        <a:prstGeom prst="rect">
+                          <a:avLst/>
+                        </a:prstGeom>
+                        <a:solidFill>
+                          <a:prstClr val="white"/>
+                        </a:solidFill>
+                        <a:ln>
+                          <a:noFill/>
+                        </a:ln>
+                      </wps:spPr>
+                      <wps:txbx>
+                        <w:txbxContent>
+                          <w:p>
+                            <w:pPr>
+                              <w:pStyle w:val="Caption"/>
+                              <w:rPr>
+                                <w:rFonts w:ascii="Times New Roman" w:hAnsi="Times New Roman" w:cs="Times New Roman"/>
+                                <w:noProof/>
+                              </w:rPr>
+                            </w:pPr>
+                            <w:r>
+                              <w:t>This scrapes the links from each page in the repository and filters them down to the dataset links. This filtering process is necessary if I am not able to directly use CSS selectors to parse the dataset links.</w:t>
+                            </w:r>
+                          </w:p>
+                        </w:txbxContent>
+                      </wps:txbx>
+                      <wps:bodyPr rot="0" spcFirstLastPara="0" vertOverflow="overflow" horzOverflow="overflow" vert="horz" wrap="square" lIns="0" tIns="0" rIns="0" bIns="0" numCol="1" spcCol="0" rtlCol="0" fromWordArt="0" anchor="t" anchorCtr="0" forceAA="0" compatLnSpc="1">
+                        <a:prstTxWarp prst="textNoShape">
+                          <a:avLst/>
+                        </a:prstTxWarp>
+                        <a:spAutoFit/>
+                      </wps:bodyPr>
+                    </wps:wsp>
+                  </a:graphicData>
+                </a:graphic>
+                <wp14:sizeRelH relativeFrom="margin">
+                  <wp14:pctWidth>0</wp14:pctWidth>
+                </wp14:sizeRelH>
+              </wp:anchor>
+            </w:drawing>
+          </mc:Choice>
+          <mc:Fallback>
+            <w:pict>
+              <v:shapetype w14:anchorId="27150502" id="_x0000_t202" coordsize="21600,21600" o:spt="202" path="m,l,21600r21600,l21600,xe">
+                <v:stroke joinstyle="miter"/>
+                <v:path gradientshapeok="t" o:connecttype="rect"/>
+              </v:shapetype>
+              <v:shape id="Text Box 7" o:spid="_x0000_s1027" type="#_x0000_t202" style="position:absolute;left:0;text-align:left;margin-left:392.65pt;margin-top:256.35pt;width:147.35pt;height:.05pt;z-index:251663360;visibility:visible;mso-wrap-style:square;mso-width-percent:0;mso-wrap-distance-left:9pt;mso-wrap-distance-top:0;mso-wrap-distance-right:9pt;mso-wrap-distance-bottom:0;mso-position-horizontal:absolute;mso-position-horizontal-relative:text;mso-position-vertical:absolute;mso-position-vertical-relative:text;mso-width-percent:0;mso-width-relative:margin;v-text-anchor:top" o:gfxdata="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" stroked="f">
+                <v:textbox style="mso-fit-shape-to-text:t" inset="0,0,0,0">
+                  <w:txbxContent>
+                    <w:p>
+                      <w:pPr>
+                        <w:pStyle w:val="Caption"/>
+                        <w:rPr>
+                          <w:rFonts w:ascii="Times New Roman" w:hAnsi="Times New Roman" w:cs="Times New Roman"/>
+                          <w:noProof/>
+                        </w:rPr>
+                      </w:pPr>
+                      <w:r>
+                        <w:t>This scrapes the links from each page in the repository and filters them down to the dataset links. This filtering process is necessary if I am not able to directly use CSS selectors to parse the dataset links.</w:t>
+                      </w:r>
+                    </w:p>
+                  </w:txbxContent>
+                </v:textbox>
+              </v:shape>
+            </w:pict>
+          </mc:Fallback>
+        </mc:AlternateContent>
+      </w:r>
+      <w:r>
+        <w:rPr>
+          <w:rFonts w:ascii="Times New Roman" w:hAnsi="Times New Roman" w:cs="Times New Roman"/>
+          <w:noProof/>
+        </w:rPr>
+        <mc:AlternateContent>
+          <mc:Choice Requires="wps">
+            <w:drawing>
+              <wp:anchor distT="0" distB="0" distL="114300" distR="114300" simplePos="0" relativeHeight="251661312" behindDoc="0" locked="0" layoutInCell="1" allowOverlap="1" wp14:anchorId="0B211765" wp14:editId="775E4006">
+                <wp:simplePos x="0" y="0"/>
+                <wp:positionH relativeFrom="column">
+                  <wp:posOffset>95693</wp:posOffset>
+                </wp:positionH>
+                <wp:positionV relativeFrom="paragraph">
+                  <wp:posOffset>3255985</wp:posOffset>
+                </wp:positionV>
+                <wp:extent cx="4752754" cy="903575"/>
+                <wp:effectExtent l="0" t="0" r="10160" b="11430"/>
+                <wp:wrapNone/>
+                <wp:docPr id="5" name="Oval 5"/>
+                <wp:cNvGraphicFramePr/>
+                <a:graphic xmlns:a="http://schemas.openxmlformats.org/drawingml/2006/main">
+                  <a:graphicData uri="http://schemas.microsoft.com/office/word/2010/wordprocessingShape">
+                    <wps:wsp>
+                      <wps:cNvSpPr/>
+                      <wps:spPr>
+                        <a:xfrm>
+                          <a:off x="0" y="0"/>
+                          <a:ext cx="4752754" cy="903575"/>
+                        </a:xfrm>
+                        <a:prstGeom prst="ellipse">
+                          <a:avLst/>
+                        </a:prstGeom>
+                        <a:noFill/>
+                      </wps:spPr>
+                      <wps:style>
+                        <a:lnRef idx="2">
+                          <a:schemeClr val="accent1">
+                            <a:shade val="50000"/>
+                          </a:schemeClr>
+                        </a:lnRef>
+                        <a:fillRef idx="1">
+                          <a:schemeClr val="accent1"/>
+                        </a:fillRef>
+                        <a:effectRef idx="0">
+                          <a:schemeClr val="accent1"/>
+                        </a:effectRef>
+                        <a:fontRef idx="minor">
+                          <a:schemeClr val="lt1"/>
+                        </a:fontRef>
+                      </wps:style>
+                      <wps:bodyPr rot="0" spcFirstLastPara="0" vertOverflow="overflow" horzOverflow="overflow" vert="horz" wrap="square" lIns="91440" tIns="45720" rIns="91440" bIns="45720" numCol="1" spcCol="0" rtlCol="0" fromWordArt="0" anchor="ctr" anchorCtr="0" forceAA="0" compatLnSpc="1">
+                        <a:prstTxWarp prst="textNoShape">
+                          <a:avLst/>
+                        </a:prstTxWarp>
+                        <a:noAutofit/>
+                      </wps:bodyPr>
+                    </wps:wsp>
+                  </a:graphicData>
+                </a:graphic>
+                <wp14:sizeRelH relativeFrom="margin">
+                  <wp14:pctWidth>0</wp14:pctWidth>
+                </wp14:sizeRelH>
+                <wp14:sizeRelV relativeFrom="margin">
+                  <wp14:pctHeight>0</wp14:pctHeight>
+                </wp14:sizeRelV>
+              </wp:anchor>
+            </w:drawing>
+          </mc:Choice>
+          <mc:Fallback>
+            <w:pict>
+              <v:oval w14:anchorId="5ECAB28D" id="Oval 5" o:spid="_x0000_s1026" style="position:absolute;margin-left:7.55pt;margin-top:256.4pt;width:374.25pt;height:71.15pt;z-index:251661312;visibility:visible;mso-wrap-style:square;mso-width-percent:0;mso-height-percent:0;mso-wrap-distance-left:9pt;mso-wrap-distance-top:0;mso-wrap-distance-right:9pt;mso-wrap-distance-bottom:0;mso-position-horizontal:absolute;mso-position-horizontal-relative:text;mso-position-vertical:absolute;mso-position-vertical-relative:text;mso-width-percent:0;mso-height-percent:0;mso-width-relative:margin;mso-height-relative:margin;v-text-anchor:middle" o:gfxdata="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" filled="f" strokecolor="#1f3763 [1604]" strokeweight="1pt">
+                <v:stroke joinstyle="miter"/>
+              </v:oval>
+            </w:pict>
+          </mc:Fallback>
+        </mc:AlternateContent>
+      </w:r>
+      <w:r>
+        <w:rPr>
+          <w:rFonts w:ascii="Times New Roman" w:hAnsi="Times New Roman" w:cs="Times New Roman"/>
+        </w:rPr>
+        <w:t xml:space="preserve">The last step to scraping the metadata from a single repository was to parse the links for all datasets in the repository and call the single-scraping function for the repository that I wrote on each link. Since some of the repositories that I scraped did not have an API, the website was blocking my attempts to scrape the links, meaning I would have to work around that and filter the scraped links down to the only the dataset links. This often required </w:t>
+      </w:r>
+      <w:r>
+        <w:rPr>
+          <w:rFonts w:ascii="Times New Roman" w:hAnsi="Times New Roman" w:cs="Times New Roman"/>
+        </w:rPr>
+        <w:t>me to recognize some patt</w:t>
+      </w:r>
+      <w:r>
+        <w:rPr>
+          <w:rFonts w:ascii="Times New Roman" w:hAnsi="Times New Roman" w:cs="Times New Roman"/>
+        </w:rPr>
+        <w:t>erns in the link structure, for example, “/dataset.” As for the iteration, it can be completed on a page-by-page process. The code structure would be a nested for-loop, one for each page and the other for the links in such page. Below is some example code for iteration:</w:t>
+      </w:r>
+      <w:r>
+        <w:rPr>
+          <w:noProof/>
+        </w:rPr>
+        <w:t xml:space="preserve"> </w:t>
+      </w:r>
+      <w:r>
+        <w:rPr>
+          <w:rFonts w:ascii="Times New Roman" w:hAnsi="Times New Roman" w:cs="Times New Roman"/>
+        </w:rPr>
+        <w:drawing>
+          <wp:inline distT="0" distB="0" distL="0" distR="0" wp14:anchorId="4D13C80F" wp14:editId="69CF49D1">
+            <wp:extent cx="5443870" cy="3204693"/>
+            <wp:effectExtent l="0" t="0" r="4445" b="0"/>
+            <wp:docPr id="3" name="Picture 3" descr="Graphical user interface, text, application&#10;&#10;Description automatically generated"/>
+            <wp:cNvGraphicFramePr>
+              <a:graphicFrameLocks xmlns:a="http://schemas.openxmlformats.org/drawingml/2006/main" noChangeAspect="1"/>
+            </wp:cNvGraphicFramePr>
+            <a:graphic xmlns:a="http://schemas.openxmlformats.org/drawingml/2006/main">
+              <a:graphicData uri="http://schemas.openxmlformats.org/drawingml/2006/picture">
+                <pic:pic xmlns:pic="http://schemas.openxmlformats.org/drawingml/2006/picture">
+                  <pic:nvPicPr>
+                    <pic:cNvPr id="3" name="Picture 3" descr="Graphical user interface, text, application&#10;&#10;Description automatically generated"/>
+                    <pic:cNvPicPr/>
+                  </pic:nvPicPr>
+                  <pic:blipFill>
+                    <a:blip r:embed="rId6"/>
+                    <a:stretch>
+                      <a:fillRect/>
+                    </a:stretch>
+                  </pic:blipFill>
+                  <pic:spPr>
+                    <a:xfrm>
+                      <a:off x="0" y="0"/>
+                      <a:ext cx="5454662" cy="3211046"/>
+                    </a:xfrm>
+                    <a:prstGeom prst="rect">
+                      <a:avLst/>
+                    </a:prstGeom>
+                  </pic:spPr>
+                </pic:pic>
+              </a:graphicData>
+            </a:graphic>
+          </wp:inline>
+        </w:drawing>
+      </w:r>
+    </w:p>
+    <w:p>
+      <w:pPr>
+        <w:spacing w:line="480" w:lineRule="auto"/>
+        <w:ind w:firstLine="720"/>
+        <w:rPr>
+          <w:rFonts w:ascii="Times New Roman" w:hAnsi="Times New Roman" w:cs="Times New Roman"/>
+        </w:rPr>
+      </w:pPr>
+      <w:r>
+        <w:rPr>
+          <w:rFonts w:ascii="Times New Roman" w:hAnsi="Times New Roman" w:cs="Times New Roman"/>
+        </w:rPr>
+        <w:lastRenderedPageBreak/>
+        <w:t xml:space="preserve">Running this iteration code can take up to a few hours, I would usually let it run until it has around 2000-3000 </w:t>
+      </w:r>
+      <w:proofErr w:type="spellStart"/>
+      <w:r>
+        <w:rPr>
+          <w:rFonts w:ascii="Times New Roman" w:hAnsi="Times New Roman" w:cs="Times New Roman"/>
+        </w:rPr>
+        <w:t>datasets’</w:t>
+      </w:r>
+      <w:proofErr w:type="spellEnd"/>
+      <w:r>
+        <w:rPr>
+          <w:rFonts w:ascii="Times New Roman" w:hAnsi="Times New Roman" w:cs="Times New Roman"/>
+        </w:rPr>
+        <w:t xml:space="preserve"> metadata information scraped. This data frame is then written to a CSV file for later usage.</w:t>
+      </w:r>
+    </w:p>
+    <w:p>
+      <w:pPr>
+        <w:spacing w:line="480" w:lineRule="auto"/>
+        <w:ind w:firstLine="720"/>
+        <w:rPr>
+          <w:rFonts w:ascii="Times New Roman" w:hAnsi="Times New Roman" w:cs="Times New Roman"/>
+        </w:rPr>
+      </w:pPr>
+      <w:r>
+        <w:rPr>
+          <w:rFonts w:ascii="Times New Roman" w:hAnsi="Times New Roman" w:cs="Times New Roman"/>
+        </w:rPr>
+        <w:t>I would repeat this entire process for each repository</w:t>
+      </w:r>
+      <w:r>
+        <w:rPr>
+          <w:rFonts w:ascii="Times New Roman" w:hAnsi="Times New Roman" w:cs="Times New Roman"/>
+        </w:rPr>
+        <w:t xml:space="preserve"> that I selected to parse metadata from. After completing this step, it is now time to merge all the data into one large data frame. This usually involves a simple full union bind of all the individual repositories’ scraped data, but it results in multiple redundant columns and scattered information. To resolve this issue, I wrote a function that “merges and drops” two columns in a data frame. Putting this in detail, the function accepts two parameters: each </w:t>
+      </w:r>
+      <w:proofErr w:type="gramStart"/>
+      <w:r>
+        <w:rPr>
+          <w:rFonts w:ascii="Times New Roman" w:hAnsi="Times New Roman" w:cs="Times New Roman"/>
+        </w:rPr>
+        <w:t>columns</w:t>
+      </w:r>
+      <w:proofErr w:type="gramEnd"/>
+      <w:r>
+        <w:rPr>
+          <w:rFonts w:ascii="Times New Roman" w:hAnsi="Times New Roman" w:cs="Times New Roman"/>
+        </w:rPr>
+        <w:t xml:space="preserve"> to a data frame. If there is an empty space available in the first column (first column observation is null) and there is information in the second column (second column observation is not null), the information from the second column at the observation would be shifted to the first column. I often used this function to clear the redundant columns from the data frame, often reducing the number of variables by 15-20%. I usually complete this process every time I add a new repository with scraped metadata to the metadata data frame. An example of this is shown below:</w:t>
+      </w:r>
+      <w:r>
+        <w:rPr>
+          <w:noProof/>
+        </w:rPr>
+        <w:t xml:space="preserve"> </w:t>
+      </w:r>
+      <w:r>
+        <w:rPr>
+          <w:rFonts w:ascii="Times New Roman" w:hAnsi="Times New Roman" w:cs="Times New Roman"/>
+        </w:rPr>
+        <w:drawing>
+          <wp:inline distT="0" distB="0" distL="0" distR="0" wp14:anchorId="17DD9D62" wp14:editId="2CC10B09">
+            <wp:extent cx="4720856" cy="2636554"/>
+            <wp:effectExtent l="0" t="0" r="3810" b="5080"/>
+            <wp:docPr id="8" name="Picture 8" descr="Text&#10;&#10;Description automatically generated"/>
+            <wp:cNvGraphicFramePr>
+              <a:graphicFrameLocks xmlns:a="http://schemas.openxmlformats.org/drawingml/2006/main" noChangeAspect="1"/>
+            </wp:cNvGraphicFramePr>
+            <a:graphic xmlns:a="http://schemas.openxmlformats.org/drawingml/2006/main">
+              <a:graphicData uri="http://schemas.openxmlformats.org/drawingml/2006/picture">
+                <pic:pic xmlns:pic="http://schemas.openxmlformats.org/drawingml/2006/picture">
+                  <pic:nvPicPr>
+                    <pic:cNvPr id="8" name="Picture 8" descr="Text&#10;&#10;Description automatically generated"/>
+                    <pic:cNvPicPr/>
+                  </pic:nvPicPr>
+                  <pic:blipFill>
+                    <a:blip r:embed="rId7"/>
+                    <a:stretch>
+                      <a:fillRect/>
+                    </a:stretch>
+                  </pic:blipFill>
+                  <pic:spPr>
+                    <a:xfrm>
+                      <a:off x="0" y="0"/>
+                      <a:ext cx="4732791" cy="2643219"/>
+                    </a:xfrm>
+                    <a:prstGeom prst="rect">
+                      <a:avLst/>
+                    </a:prstGeom>
+                  </pic:spPr>
+                </pic:pic>
+              </a:graphicData>
+            </a:graphic>
+          </wp:inline>
+        </w:drawing>
+      </w:r>
+    </w:p>
+    <w:p>
+      <w:pPr>
+        <w:spacing w:line="480" w:lineRule="auto"/>
+        <w:ind w:firstLine="720"/>
+        <w:rPr>
+          <w:rFonts w:ascii="Times New Roman" w:hAnsi="Times New Roman" w:cs="Times New Roman"/>
+        </w:rPr>
+      </w:pPr>
+      <w:r>
+        <w:rPr>
+          <w:rFonts w:ascii="Times New Roman" w:hAnsi="Times New Roman" w:cs="Times New Roman"/>
+        </w:rPr>
+        <w:lastRenderedPageBreak/>
+        <w:t xml:space="preserve">At </w:t>
+      </w:r>
+      <w:proofErr w:type="spellStart"/>
+      <w:r>
+        <w:rPr>
+          <w:rFonts w:ascii="Times New Roman" w:hAnsi="Times New Roman" w:cs="Times New Roman"/>
+        </w:rPr>
+        <w:t xml:space="preserve">the </w:t>
+      </w:r>
+      <w:proofErr w:type="spellEnd"/>
+      <w:r>
+        <w:rPr>
+          <w:rFonts w:ascii="Times New Roman" w:hAnsi="Times New Roman" w:cs="Times New Roman"/>
+        </w:rPr>
+        <w:t xml:space="preserve">end of this process, I am going to contribute/deposit my metadata into the Cal Poly ADAM metadata repository. In total, I have scraped around 14,000 datasets from nine unique repositories. I placed all scraping code that I wrote into an R package, </w:t>
+      </w:r>
+      <w:r>
+        <w:rPr>
+          <w:rFonts w:ascii="Times New Roman" w:hAnsi="Times New Roman" w:cs="Times New Roman"/>
+          <w:i/>
+          <w:iCs/>
+        </w:rPr>
+        <w:t>Frost2021Package</w:t>
+      </w:r>
+      <w:r>
+        <w:rPr>
+          <w:rFonts w:ascii="Times New Roman" w:hAnsi="Times New Roman" w:cs="Times New Roman"/>
+        </w:rPr>
+        <w:t xml:space="preserve">. That way I can access this code at any time for metadata curation down the line. The package code can be downloaded from the GitHub repository </w:t>
+      </w:r>
+      <w:r>
+        <w:rPr>
+          <w:rFonts w:ascii="Times New Roman" w:hAnsi="Times New Roman" w:cs="Times New Roman"/>
+          <w:i/>
+          <w:iCs/>
+        </w:rPr>
+        <w:t>Frost2021Package</w:t>
+      </w:r>
+      <w:r>
+        <w:rPr>
+          <w:rFonts w:ascii="Times New Roman" w:hAnsi="Times New Roman" w:cs="Times New Roman"/>
+        </w:rPr>
+        <w:t>.</w:t>
       </w:r>
     </w:p>
     <w:sectPr>
@@ -1017,6 +1466,25 @@
     <w:semiHidden/>
     <w:unhideWhenUsed/>
   </w:style>
+  <w:style w:type="paragraph" w:styleId="Caption">
+    <w:name w:val="caption"/>
+    <w:basedOn w:val="Normal"/>
+    <w:next w:val="Normal"/>
+    <w:uiPriority w:val="35"/>
+    <w:unhideWhenUsed/>
+    <w:qFormat/>
+    <w:rsid w:val="004956A5"/>
+    <w:pPr>
+      <w:spacing w:after="200"/>
+    </w:pPr>
+    <w:rPr>
+      <w:i/>
+      <w:iCs/>
+      <w:color w:val="44546A" w:themeColor="text2"/>
+      <w:sz w:val="18"/>
+      <w:szCs w:val="18"/>
+    </w:rPr>
+  </w:style>
 </w:styles>
 </file>
 

</xml_diff>